<commit_message>
Fixed a the bit of contributions dealing with SVN
</commit_message>
<xml_diff>
--- a/Documents/Team Contributions.docx
+++ b/Documents/Team Contributions.docx
@@ -18,39 +18,13 @@
     <w:p>
       <w:r>
         <w:tab/>
-        <w:t xml:space="preserve">For homework 3 everyone equally contributed to the project.  We mainly met on Skype every night and use Tortoise as a </w:t>
+        <w:t>For homework 3 everyone equally contributed to the project.  We mainly met on Skype every night and use Tortoise as a svn</w:t>
       </w:r>
-      <w:proofErr w:type="spellStart"/>
       <w:r>
-        <w:t>svn</w:t>
+        <w:t xml:space="preserve"> client over Google code set up by William Peckham</w:t>
       </w:r>
-      <w:proofErr w:type="spellEnd"/>
       <w:r>
-        <w:t xml:space="preserve">.  John Paul Pennisi and William </w:t>
-      </w:r>
-      <w:proofErr w:type="spellStart"/>
-      <w:r>
-        <w:t>Peckham</w:t>
-      </w:r>
-      <w:proofErr w:type="spellEnd"/>
-      <w:r>
-        <w:t xml:space="preserve"> worked on the GUI layout while Tom </w:t>
-      </w:r>
-      <w:proofErr w:type="spellStart"/>
-      <w:r>
-        <w:t>Biegner</w:t>
-      </w:r>
-      <w:proofErr w:type="spellEnd"/>
-      <w:r>
-        <w:t xml:space="preserve"> and Chris </w:t>
-      </w:r>
-      <w:proofErr w:type="spellStart"/>
-      <w:r>
-        <w:t>Scarola</w:t>
-      </w:r>
-      <w:proofErr w:type="spellEnd"/>
-      <w:r>
-        <w:t xml:space="preserve"> focused on the class diagram.  All four worked together on the component diagram.    </w:t>
+        <w:t xml:space="preserve">.  John Paul Pennisi and William Peckham worked on the GUI layout while Tom Biegner and Chris Scarola focused on the class diagram.  All four worked together on the component diagram.    </w:t>
       </w:r>
     </w:p>
     <w:sectPr>

</xml_diff>